<commit_message>
Doofenshmirtz es el padre de Phineas :o
</commit_message>
<xml_diff>
--- a/LABORATORIOGOZU/DOCUMENTACIÓN.docx
+++ b/LABORATORIOGOZU/DOCUMENTACIÓN.docx
@@ -2071,6 +2071,14 @@
     </w:p>
     <w:p>
       <w:pPr>
+        <w:ind w:left="360"/>
+        <w:rPr>
+          <w:lang w:val="en-US"/>
+        </w:rPr>
+      </w:pPr>
+    </w:p>
+    <w:p>
+      <w:pPr>
         <w:rPr>
           <w:lang w:val="en-US"/>
         </w:rPr>
@@ -2474,6 +2482,13 @@
     <w:p>
       <w:pPr>
         <w:ind w:left="360"/>
+        <w:rPr>
+          <w:lang w:val="es-419"/>
+        </w:rPr>
+      </w:pPr>
+    </w:p>
+    <w:p>
+      <w:pPr>
         <w:rPr>
           <w:lang w:val="es-419"/>
         </w:rPr>

</xml_diff>